<commit_message>
Atividade Python - Operadores Aritiméticos e Relacionais
</commit_message>
<xml_diff>
--- a/Lista de Exercicios - PBE - Operadores Aritimeticos e Relacionais/Atividade Operadores_Aritmeticos_Relacionais - Samuel Miller Soares.docx
+++ b/Lista de Exercicios - PBE - Operadores Aritimeticos e Relacionais/Atividade Operadores_Aritmeticos_Relacionais - Samuel Miller Soares.docx
@@ -1251,7 +1251,7 @@
         <w:pStyle w:val="PargrafodaLista"/>
         <w:numPr>
           <w:ilvl w:val="0"/>
-          <w:numId w:val="5"/>
+          <w:numId w:val="2"/>
         </w:numPr>
         <w:pBdr>
           <w:top w:val="nil"/>
@@ -1278,17 +1278,7 @@
           <w:sz w:val="28"/>
           <w:szCs w:val="28"/>
         </w:rPr>
-        <w:t>Conversor de Variável</w:t>
-      </w:r>
-      <w:r>
-        <w:rPr>
-          <w:b/>
-          <w:i/>
-          <w:color w:val="000000"/>
-          <w:sz w:val="28"/>
-          <w:szCs w:val="28"/>
-        </w:rPr>
-        <w:t xml:space="preserve"> (INT &gt; STR)</w:t>
+        <w:t>Conversor de Variável (INT &gt; STR)</w:t>
       </w:r>
     </w:p>
     <w:p>
@@ -1361,7 +1351,7 @@
         <w:pStyle w:val="PargrafodaLista"/>
         <w:numPr>
           <w:ilvl w:val="0"/>
-          <w:numId w:val="5"/>
+          <w:numId w:val="2"/>
         </w:numPr>
         <w:pBdr>
           <w:top w:val="nil"/>
@@ -1569,13 +1559,19 @@
           <w:color w:val="BCBEC4"/>
         </w:rPr>
       </w:pPr>
+      <w:r>
+        <w:rPr>
+          <w:color w:val="BCBEC4"/>
+        </w:rPr>
+        <w:tab/>
+      </w:r>
     </w:p>
     <w:p>
       <w:pPr>
         <w:pStyle w:val="PargrafodaLista"/>
         <w:numPr>
           <w:ilvl w:val="0"/>
-          <w:numId w:val="5"/>
+          <w:numId w:val="2"/>
         </w:numPr>
         <w:pBdr>
           <w:top w:val="nil"/>
@@ -1678,7 +1674,7 @@
         <w:pStyle w:val="PargrafodaLista"/>
         <w:numPr>
           <w:ilvl w:val="0"/>
-          <w:numId w:val="5"/>
+          <w:numId w:val="2"/>
         </w:numPr>
         <w:pBdr>
           <w:top w:val="nil"/>
@@ -1823,7 +1819,7 @@
         <w:pStyle w:val="PargrafodaLista"/>
         <w:numPr>
           <w:ilvl w:val="0"/>
-          <w:numId w:val="5"/>
+          <w:numId w:val="2"/>
         </w:numPr>
         <w:pBdr>
           <w:top w:val="nil"/>
@@ -2686,7 +2682,7 @@
         <w:rFonts w:hint="default"/>
       </w:rPr>
     </w:lvl>
-    <w:lvl w:ilvl="1" w:tplc="04160019" w:tentative="1">
+    <w:lvl w:ilvl="1" w:tplc="04160019">
       <w:start w:val="1"/>
       <w:numFmt w:val="lowerLetter"/>
       <w:lvlText w:val="%2."/>
@@ -2849,6 +2845,95 @@
     </w:lvl>
   </w:abstractNum>
   <w:abstractNum w:abstractNumId="4" w15:restartNumberingAfterBreak="0">
+    <w:nsid w:val="621172E7"/>
+    <w:multiLevelType w:val="hybridMultilevel"/>
+    <w:tmpl w:val="8B7A5C60"/>
+    <w:lvl w:ilvl="0" w:tplc="0416000F">
+      <w:start w:val="23"/>
+      <w:numFmt w:val="decimal"/>
+      <w:lvlText w:val="%1."/>
+      <w:lvlJc w:val="left"/>
+      <w:pPr>
+        <w:ind w:left="720" w:hanging="360"/>
+      </w:pPr>
+      <w:rPr>
+        <w:rFonts w:hint="default"/>
+      </w:rPr>
+    </w:lvl>
+    <w:lvl w:ilvl="1" w:tplc="04160019" w:tentative="1">
+      <w:start w:val="1"/>
+      <w:numFmt w:val="lowerLetter"/>
+      <w:lvlText w:val="%2."/>
+      <w:lvlJc w:val="left"/>
+      <w:pPr>
+        <w:ind w:left="1440" w:hanging="360"/>
+      </w:pPr>
+    </w:lvl>
+    <w:lvl w:ilvl="2" w:tplc="0416001B" w:tentative="1">
+      <w:start w:val="1"/>
+      <w:numFmt w:val="lowerRoman"/>
+      <w:lvlText w:val="%3."/>
+      <w:lvlJc w:val="right"/>
+      <w:pPr>
+        <w:ind w:left="2160" w:hanging="180"/>
+      </w:pPr>
+    </w:lvl>
+    <w:lvl w:ilvl="3" w:tplc="0416000F" w:tentative="1">
+      <w:start w:val="1"/>
+      <w:numFmt w:val="decimal"/>
+      <w:lvlText w:val="%4."/>
+      <w:lvlJc w:val="left"/>
+      <w:pPr>
+        <w:ind w:left="2880" w:hanging="360"/>
+      </w:pPr>
+    </w:lvl>
+    <w:lvl w:ilvl="4" w:tplc="04160019" w:tentative="1">
+      <w:start w:val="1"/>
+      <w:numFmt w:val="lowerLetter"/>
+      <w:lvlText w:val="%5."/>
+      <w:lvlJc w:val="left"/>
+      <w:pPr>
+        <w:ind w:left="3600" w:hanging="360"/>
+      </w:pPr>
+    </w:lvl>
+    <w:lvl w:ilvl="5" w:tplc="0416001B" w:tentative="1">
+      <w:start w:val="1"/>
+      <w:numFmt w:val="lowerRoman"/>
+      <w:lvlText w:val="%6."/>
+      <w:lvlJc w:val="right"/>
+      <w:pPr>
+        <w:ind w:left="4320" w:hanging="180"/>
+      </w:pPr>
+    </w:lvl>
+    <w:lvl w:ilvl="6" w:tplc="0416000F" w:tentative="1">
+      <w:start w:val="1"/>
+      <w:numFmt w:val="decimal"/>
+      <w:lvlText w:val="%7."/>
+      <w:lvlJc w:val="left"/>
+      <w:pPr>
+        <w:ind w:left="5040" w:hanging="360"/>
+      </w:pPr>
+    </w:lvl>
+    <w:lvl w:ilvl="7" w:tplc="04160019" w:tentative="1">
+      <w:start w:val="1"/>
+      <w:numFmt w:val="lowerLetter"/>
+      <w:lvlText w:val="%8."/>
+      <w:lvlJc w:val="left"/>
+      <w:pPr>
+        <w:ind w:left="5760" w:hanging="360"/>
+      </w:pPr>
+    </w:lvl>
+    <w:lvl w:ilvl="8" w:tplc="0416001B" w:tentative="1">
+      <w:start w:val="1"/>
+      <w:numFmt w:val="lowerRoman"/>
+      <w:lvlText w:val="%9."/>
+      <w:lvlJc w:val="right"/>
+      <w:pPr>
+        <w:ind w:left="6480" w:hanging="180"/>
+      </w:pPr>
+    </w:lvl>
+  </w:abstractNum>
+  <w:abstractNum w:abstractNumId="5" w15:restartNumberingAfterBreak="0">
     <w:nsid w:val="67957B28"/>
     <w:multiLevelType w:val="hybridMultilevel"/>
     <w:tmpl w:val="8CCAAC84"/>
@@ -2858,7 +2943,7 @@
       <w:lvlText w:val="%1."/>
       <w:lvlJc w:val="left"/>
       <w:pPr>
-        <w:ind w:left="720" w:hanging="360"/>
+        <w:ind w:left="360" w:hanging="360"/>
       </w:pPr>
       <w:rPr>
         <w:rFonts w:hint="default"/>
@@ -2870,7 +2955,7 @@
       <w:lvlText w:val="%2."/>
       <w:lvlJc w:val="left"/>
       <w:pPr>
-        <w:ind w:left="1440" w:hanging="360"/>
+        <w:ind w:left="1080" w:hanging="360"/>
       </w:pPr>
     </w:lvl>
     <w:lvl w:ilvl="2" w:tplc="FFFFFFFF" w:tentative="1">
@@ -2879,7 +2964,7 @@
       <w:lvlText w:val="%3."/>
       <w:lvlJc w:val="right"/>
       <w:pPr>
-        <w:ind w:left="2160" w:hanging="180"/>
+        <w:ind w:left="1800" w:hanging="180"/>
       </w:pPr>
     </w:lvl>
     <w:lvl w:ilvl="3" w:tplc="FFFFFFFF" w:tentative="1">
@@ -2888,7 +2973,7 @@
       <w:lvlText w:val="%4."/>
       <w:lvlJc w:val="left"/>
       <w:pPr>
-        <w:ind w:left="2880" w:hanging="360"/>
+        <w:ind w:left="2520" w:hanging="360"/>
       </w:pPr>
     </w:lvl>
     <w:lvl w:ilvl="4" w:tplc="FFFFFFFF" w:tentative="1">
@@ -2897,7 +2982,7 @@
       <w:lvlText w:val="%5."/>
       <w:lvlJc w:val="left"/>
       <w:pPr>
-        <w:ind w:left="3600" w:hanging="360"/>
+        <w:ind w:left="3240" w:hanging="360"/>
       </w:pPr>
     </w:lvl>
     <w:lvl w:ilvl="5" w:tplc="FFFFFFFF" w:tentative="1">
@@ -2906,7 +2991,7 @@
       <w:lvlText w:val="%6."/>
       <w:lvlJc w:val="right"/>
       <w:pPr>
-        <w:ind w:left="4320" w:hanging="180"/>
+        <w:ind w:left="3960" w:hanging="180"/>
       </w:pPr>
     </w:lvl>
     <w:lvl w:ilvl="6" w:tplc="FFFFFFFF" w:tentative="1">
@@ -2915,7 +3000,7 @@
       <w:lvlText w:val="%7."/>
       <w:lvlJc w:val="left"/>
       <w:pPr>
-        <w:ind w:left="5040" w:hanging="360"/>
+        <w:ind w:left="4680" w:hanging="360"/>
       </w:pPr>
     </w:lvl>
     <w:lvl w:ilvl="7" w:tplc="FFFFFFFF" w:tentative="1">
@@ -2924,7 +3009,7 @@
       <w:lvlText w:val="%8."/>
       <w:lvlJc w:val="left"/>
       <w:pPr>
-        <w:ind w:left="5760" w:hanging="360"/>
+        <w:ind w:left="5400" w:hanging="360"/>
       </w:pPr>
     </w:lvl>
     <w:lvl w:ilvl="8" w:tplc="FFFFFFFF" w:tentative="1">
@@ -2933,7 +3018,7 @@
       <w:lvlText w:val="%9."/>
       <w:lvlJc w:val="right"/>
       <w:pPr>
-        <w:ind w:left="6480" w:hanging="180"/>
+        <w:ind w:left="6120" w:hanging="180"/>
       </w:pPr>
     </w:lvl>
   </w:abstractNum>
@@ -2950,6 +3035,9 @@
     <w:abstractNumId w:val="0"/>
   </w:num>
   <w:num w:numId="5" w16cid:durableId="1915893877">
+    <w:abstractNumId w:val="5"/>
+  </w:num>
+  <w:num w:numId="6" w16cid:durableId="1764182158">
     <w:abstractNumId w:val="4"/>
   </w:num>
 </w:numbering>
@@ -3474,6 +3562,7 @@
   <w:style w:type="character" w:default="1" w:styleId="Fontepargpadro">
     <w:name w:val="Default Paragraph Font"/>
     <w:uiPriority w:val="1"/>
+    <w:semiHidden/>
     <w:unhideWhenUsed/>
   </w:style>
   <w:style w:type="table" w:default="1" w:styleId="Tabelanormal">
@@ -3977,27 +4066,6 @@
 </file>
 
 <file path=customXml/item1.xml><?xml version="1.0" encoding="utf-8"?>
-<p:properties xmlns:p="http://schemas.microsoft.com/office/2006/metadata/properties" xmlns:xsi="http://www.w3.org/2001/XMLSchema-instance" xmlns:pc="http://schemas.microsoft.com/office/infopath/2007/PartnerControls">
-  <documentManagement>
-    <lcf76f155ced4ddcb4097134ff3c332f xmlns="56311754-8e5f-4e2c-a747-2d47a8e076c4">
-      <Terms xmlns="http://schemas.microsoft.com/office/infopath/2007/PartnerControls"/>
-    </lcf76f155ced4ddcb4097134ff3c332f>
-    <TaxCatchAll xmlns="2efb7d0d-b6b2-4263-9577-5fd21f046daf" xsi:nil="true"/>
-    <ReferenceId xmlns="56311754-8e5f-4e2c-a747-2d47a8e076c4" xsi:nil="true"/>
-  </documentManagement>
-</p:properties>
-</file>
-
-<file path=customXml/item2.xml><?xml version="1.0" encoding="utf-8"?>
-<?mso-contentType ?>
-<FormTemplates xmlns="http://schemas.microsoft.com/sharepoint/v3/contenttype/forms">
-  <Display>DocumentLibraryForm</Display>
-  <Edit>DocumentLibraryForm</Edit>
-  <New>DocumentLibraryForm</New>
-</FormTemplates>
-</file>
-
-<file path=customXml/item3.xml><?xml version="1.0" encoding="utf-8"?>
 <ct:contentTypeSchema xmlns:ct="http://schemas.microsoft.com/office/2006/metadata/contentType" xmlns:ma="http://schemas.microsoft.com/office/2006/metadata/properties/metaAttributes" ct:_="" ma:_="" ma:contentTypeName="Documento" ma:contentTypeID="0x010100C3CE0DA02F05A04286243E2A7E596CDE" ma:contentTypeVersion="12" ma:contentTypeDescription="Crie um novo documento." ma:contentTypeScope="" ma:versionID="e77442306064505e61f6c8998a644213">
   <xsd:schema xmlns:xsd="http://www.w3.org/2001/XMLSchema" xmlns:xs="http://www.w3.org/2001/XMLSchema" xmlns:p="http://schemas.microsoft.com/office/2006/metadata/properties" xmlns:ns2="56311754-8e5f-4e2c-a747-2d47a8e076c4" xmlns:ns3="2efb7d0d-b6b2-4263-9577-5fd21f046daf" targetNamespace="http://schemas.microsoft.com/office/2006/metadata/properties" ma:root="true" ma:fieldsID="8a39e01dbf36e9376501fd02c2fa7a8e" ns2:_="" ns3:_="">
     <xsd:import namespace="56311754-8e5f-4e2c-a747-2d47a8e076c4"/>
@@ -4198,6 +4266,27 @@
 </ct:contentTypeSchema>
 </file>
 
+<file path=customXml/item2.xml><?xml version="1.0" encoding="utf-8"?>
+<?mso-contentType ?>
+<FormTemplates xmlns="http://schemas.microsoft.com/sharepoint/v3/contenttype/forms">
+  <Display>DocumentLibraryForm</Display>
+  <Edit>DocumentLibraryForm</Edit>
+  <New>DocumentLibraryForm</New>
+</FormTemplates>
+</file>
+
+<file path=customXml/item3.xml><?xml version="1.0" encoding="utf-8"?>
+<p:properties xmlns:p="http://schemas.microsoft.com/office/2006/metadata/properties" xmlns:xsi="http://www.w3.org/2001/XMLSchema-instance" xmlns:pc="http://schemas.microsoft.com/office/infopath/2007/PartnerControls">
+  <documentManagement>
+    <lcf76f155ced4ddcb4097134ff3c332f xmlns="56311754-8e5f-4e2c-a747-2d47a8e076c4">
+      <Terms xmlns="http://schemas.microsoft.com/office/infopath/2007/PartnerControls"/>
+    </lcf76f155ced4ddcb4097134ff3c332f>
+    <TaxCatchAll xmlns="2efb7d0d-b6b2-4263-9577-5fd21f046daf" xsi:nil="true"/>
+    <ReferenceId xmlns="56311754-8e5f-4e2c-a747-2d47a8e076c4" xsi:nil="true"/>
+  </documentManagement>
+</p:properties>
+</file>
+
 <file path=customXml/item4.xml><?xml version="1.0" encoding="utf-8"?>
 <go:gDocsCustomXmlDataStorage xmlns:go="http://customooxmlschemas.google.com/" xmlns:r="http://schemas.openxmlformats.org/officeDocument/2006/relationships" uri="GoogleDocsCustomDataVersion2">
   <go:docsCustomData xmlns:go="http://customooxmlschemas.google.com/" roundtripDataSignature="AMtx7miQs9kd8VuH4EOzkuTtvBaeDnxufQ==">CgMxLjAyCGguZ2pkZ3hzOAByITFpdFFfaW9xMjljd1VnUjdpNm4tNTBpVXkwNXpJMUx3Ug==</go:docsCustomData>
@@ -4205,25 +4294,6 @@
 </file>
 
 <file path=customXml/itemProps1.xml><?xml version="1.0" encoding="utf-8"?>
-<ds:datastoreItem xmlns:ds="http://schemas.openxmlformats.org/officeDocument/2006/customXml" ds:itemID="{F55BCE1F-D508-4F43-BB0E-244BBCF3A131}">
-  <ds:schemaRefs>
-    <ds:schemaRef ds:uri="http://schemas.microsoft.com/office/2006/metadata/properties"/>
-    <ds:schemaRef ds:uri="http://schemas.microsoft.com/office/infopath/2007/PartnerControls"/>
-    <ds:schemaRef ds:uri="56311754-8e5f-4e2c-a747-2d47a8e076c4"/>
-    <ds:schemaRef ds:uri="2efb7d0d-b6b2-4263-9577-5fd21f046daf"/>
-  </ds:schemaRefs>
-</ds:datastoreItem>
-</file>
-
-<file path=customXml/itemProps2.xml><?xml version="1.0" encoding="utf-8"?>
-<ds:datastoreItem xmlns:ds="http://schemas.openxmlformats.org/officeDocument/2006/customXml" ds:itemID="{E826CA03-B8B6-4BC0-81BD-710DC61CD004}">
-  <ds:schemaRefs>
-    <ds:schemaRef ds:uri="http://schemas.microsoft.com/sharepoint/v3/contenttype/forms"/>
-  </ds:schemaRefs>
-</ds:datastoreItem>
-</file>
-
-<file path=customXml/itemProps3.xml><?xml version="1.0" encoding="utf-8"?>
 <ds:datastoreItem xmlns:ds="http://schemas.openxmlformats.org/officeDocument/2006/customXml" ds:itemID="{17E7F327-B8D2-44AC-A280-73CB810D6E5D}">
   <ds:schemaRefs>
     <ds:schemaRef ds:uri="http://schemas.microsoft.com/office/2006/metadata/contentType"/>
@@ -4242,6 +4312,25 @@
 </ds:datastoreItem>
 </file>
 
+<file path=customXml/itemProps2.xml><?xml version="1.0" encoding="utf-8"?>
+<ds:datastoreItem xmlns:ds="http://schemas.openxmlformats.org/officeDocument/2006/customXml" ds:itemID="{E826CA03-B8B6-4BC0-81BD-710DC61CD004}">
+  <ds:schemaRefs>
+    <ds:schemaRef ds:uri="http://schemas.microsoft.com/sharepoint/v3/contenttype/forms"/>
+  </ds:schemaRefs>
+</ds:datastoreItem>
+</file>
+
+<file path=customXml/itemProps3.xml><?xml version="1.0" encoding="utf-8"?>
+<ds:datastoreItem xmlns:ds="http://schemas.openxmlformats.org/officeDocument/2006/customXml" ds:itemID="{F55BCE1F-D508-4F43-BB0E-244BBCF3A131}">
+  <ds:schemaRefs>
+    <ds:schemaRef ds:uri="http://schemas.microsoft.com/office/2006/metadata/properties"/>
+    <ds:schemaRef ds:uri="http://schemas.microsoft.com/office/infopath/2007/PartnerControls"/>
+    <ds:schemaRef ds:uri="56311754-8e5f-4e2c-a747-2d47a8e076c4"/>
+    <ds:schemaRef ds:uri="2efb7d0d-b6b2-4263-9577-5fd21f046daf"/>
+  </ds:schemaRefs>
+</ds:datastoreItem>
+</file>
+
 <file path=customXml/itemProps4.xml><?xml version="1.0" encoding="utf-8"?>
 <ds:datastoreItem xmlns:ds="http://schemas.openxmlformats.org/officeDocument/2006/customXml" ds:itemID="{11111111-1234-1234-1234-123412341234}">
   <ds:schemaRefs>

</xml_diff>